<commit_message>
Revision after review (shortened abstract)
</commit_message>
<xml_diff>
--- a/MS_markdown/GS_physics_in_fluid_speech_Edited.docx
+++ b/MS_markdown/GS_physics_in_fluid_speech_Edited.docx
@@ -406,7 +406,7 @@
         <w:spacing w:line="360" w:lineRule="auto"/>
       </w:pPr>
       <w:r>
-        <w:t>Communicative hand gestures are often coordinated with prosodic aspects of speech, and salient moments of gestural movement (e.g., quick changes in speed) often co-occur with salient moments in speech (e.g., near peaks in fundamental frequency and intensity). A common understanding is that such gesture and speech coordination is culturally and cognitively acquired, rather than having a biological basis. Recently, however, the biomechanical physical coupling of arm movements to speech movements has been identified as a potential factor in understanding the emergence of gesture-speech coordination. Specifically, in the case of steady-state vocalization and mono-syllable utterances, forces produced during gesturing are transferred onto the tensioned body, leading to changes in respiratory-related activity and thereby affecting vocalization F0 and intensity. In the current experiment (</w:t>
+        <w:t>A common understanding is that hand gesture and speech coordination in humans is culturally and cognitively acquired, rather than having a biological basis. Recently, however, the biomechanical physical coupling of arm movements to speech vocalization has been studied in steady-state vocalization and mono-syllable utterances, where forces produced during gesturing are transferred onto the tensioned body, leading to changes in respiratory-related activity and thereby affecting vocalization F0 and intensity. In the current experiment (</w:t>
       </w:r>
       <w:r>
         <w:rPr>
@@ -416,61 +416,52 @@
         <w:t>N</w:t>
       </w:r>
       <w:r>
-        <w:t xml:space="preserve"> = 37</w:t>
-      </w:r>
-      <w:r>
-        <w:t>, within-subjects</w:t>
-      </w:r>
-      <w:r>
-        <w:t>), we extend this previous line of work to show that gesture-speech physics impacts fluent speech, too. Compared with non-movement, participants who are producing fluent self-formulated speech, while rhythmically moving their limbs, demonstrate heightened F0 and amplitude envelope, and such effects are more pronounced for higher-impulse arm versus lower-impulse wrist movement. We replicate that acoustic peaks arise especially during moments of peak</w:t>
+        <w:t xml:space="preserve"> = 37), we extend this previous line of work to show that gesture-speech physics impacts fluent speech, too. Compared with non-movement, participants who are producing fluent self-formulated speech, while rhythmically moving their limbs, demonstrate heightened F0 and amplitude envelope, and such effects are more pronounced for higher-impulse arm versus lower-impulse wrist movement. We replicate that acoustic peaks arise especially during moments of peak-impulse (i.e., the beat) of the movement, namely around deceleration phases of the movement. Finally, higher deceleration rates of higher-mass arm movements were related to higher peaks in acoustics. These results confirm a role for physical-impulses of gesture affecting the speech system. We discuss the implications of gesture-speech physics for understanding of the emergence of communicative gesture, both ontogenetically and phylogenetically.</w:t>
+      </w:r>
+    </w:p>
+    <w:p>
+      <w:pPr>
+        <w:pStyle w:val="BodyText"/>
+        <w:spacing w:line="360" w:lineRule="auto"/>
+      </w:pPr>
+      <w:r>
+        <w:rPr>
+          <w:i/>
+        </w:rPr>
+        <w:t>Keywords:</w:t>
+      </w:r>
+      <w:r>
+        <w:t xml:space="preserve"> hand gesture, speech production, speech acoustics, biomechanics, entrainment</w:t>
+      </w:r>
+    </w:p>
+    <w:p>
+      <w:pPr>
+        <w:pStyle w:val="BodyText"/>
+        <w:spacing w:line="360" w:lineRule="auto"/>
+      </w:pPr>
+      <w:r>
+        <w:rPr>
+          <w:i/>
+        </w:rPr>
+        <w:t>Word count</w:t>
+      </w:r>
+      <w:r>
+        <w:rPr>
+          <w:iCs/>
+        </w:rPr>
+        <w:t xml:space="preserve"> (in text)</w:t>
+      </w:r>
+      <w:r>
+        <w:rPr>
+          <w:iCs/>
+        </w:rPr>
+        <w:t>:</w:t>
       </w:r>
       <w:r>
         <w:t xml:space="preserve"> </w:t>
       </w:r>
       <w:r>
-        <w:t>impulse (i.e., the beat) of the movement, namely around deceleration phases of the movement. Finally, higher deceleration rates of higher-mass arm movements were related to higher peaks in acoustics. These results confirm a role for physical</w:t>
-      </w:r>
-      <w:r>
-        <w:t xml:space="preserve"> </w:t>
-      </w:r>
-      <w:r>
-        <w:t>impulses of gesture affecting the speech system.</w:t>
-      </w:r>
-      <w:r>
-        <w:t xml:space="preserve"> </w:t>
-      </w:r>
-      <w:r>
-        <w:t>We discuss the implications of gesture-speech physics for understanding of the emergence of communicative gesture, both ontogenetically and phylogenetically.</w:t>
-      </w:r>
-    </w:p>
-    <w:p>
-      <w:pPr>
-        <w:pStyle w:val="BodyText"/>
-        <w:spacing w:line="360" w:lineRule="auto"/>
-      </w:pPr>
-      <w:r>
-        <w:rPr>
-          <w:i/>
-        </w:rPr>
-        <w:t>Keywords:</w:t>
-      </w:r>
-      <w:r>
-        <w:t xml:space="preserve"> hand gesture, speech production, speech acoustics, biomechanics, entrainment</w:t>
-      </w:r>
-    </w:p>
-    <w:p>
-      <w:pPr>
-        <w:pStyle w:val="BodyText"/>
-        <w:spacing w:line="360" w:lineRule="auto"/>
-      </w:pPr>
-      <w:r>
-        <w:rPr>
-          <w:i/>
-        </w:rPr>
-        <w:t>Word count:</w:t>
-      </w:r>
-      <w:r>
-        <w:t xml:space="preserve"> X</w:t>
+        <w:t>5641</w:t>
       </w:r>
     </w:p>
     <w:p>
@@ -722,7 +713,15 @@
         <w:t>as well as</w:t>
       </w:r>
       <w:r>
-        <w:t xml:space="preserve"> non-living oscillatory systems (Pikovsky, </w:t>
+        <w:t xml:space="preserve"> non-living oscillatory systems (</w:t>
+      </w:r>
+      <w:proofErr w:type="spellStart"/>
+      <w:r>
+        <w:t>Pikovsky</w:t>
+      </w:r>
+      <w:proofErr w:type="spellEnd"/>
+      <w:r>
+        <w:t xml:space="preserve">, </w:t>
       </w:r>
       <w:proofErr w:type="spellStart"/>
       <w:r>
@@ -7029,23 +7028,7 @@
           <w:color w:val="222222"/>
           <w:shd w:val="clear" w:color="auto" w:fill="FFFFFF"/>
         </w:rPr>
-        <w:t xml:space="preserve">, P. G. (2009). Attentional demands on motor-respiratory </w:t>
-      </w:r>
-      <w:r>
-        <w:rPr>
-          <w:rFonts w:cs="Times New Roman"/>
-          <w:color w:val="222222"/>
-          <w:shd w:val="clear" w:color="auto" w:fill="FFFFFF"/>
-        </w:rPr>
-        <w:t>c</w:t>
-      </w:r>
-      <w:r>
-        <w:rPr>
-          <w:rFonts w:cs="Times New Roman"/>
-          <w:color w:val="222222"/>
-          <w:shd w:val="clear" w:color="auto" w:fill="FFFFFF"/>
-        </w:rPr>
-        <w:t>oordination. </w:t>
+        <w:t>, P. G. (2009). Attentional demands on motor-respiratory coordination. </w:t>
       </w:r>
       <w:r>
         <w:rPr>
@@ -7201,13 +7184,7 @@
         <w:t>).</w:t>
       </w:r>
       <w:r>
-        <w:t xml:space="preserve"> Postural and respiratory functions of th</w:t>
-      </w:r>
-      <w:r>
-        <w:t xml:space="preserve">e </w:t>
-      </w:r>
-      <w:r>
-        <w:t xml:space="preserve">pelvic floor muscles. </w:t>
+        <w:t xml:space="preserve"> Postural and respiratory functions of the pelvic floor muscles. </w:t>
       </w:r>
       <w:r>
         <w:rPr>
@@ -8110,13 +8087,7 @@
         <w:rPr>
           <w:rFonts w:cs="Times New Roman"/>
         </w:rPr>
-        <w:t>, 531–557.</w:t>
-      </w:r>
-      <w:r>
-        <w:rPr>
-          <w:rFonts w:cs="Times New Roman"/>
-        </w:rPr>
-        <w:t xml:space="preserve"> </w:t>
+        <w:t xml:space="preserve">, 531–557. </w:t>
       </w:r>
       <w:proofErr w:type="spellStart"/>
       <w:r>
@@ -8932,31 +8903,15 @@
         </w:rPr>
         <w:t xml:space="preserve">(3), 285–301. </w:t>
       </w:r>
-      <w:r>
-        <w:fldChar w:fldCharType="begin"/>
-      </w:r>
-      <w:r>
-        <w:rPr>
-          <w:lang w:val="nl-NL"/>
-        </w:rPr>
-        <w:instrText xml:space="preserve"> HYPERLINK "https://doi.org/10.1075/gest.8.3.02str" \h </w:instrText>
-      </w:r>
-      <w:r>
-        <w:fldChar w:fldCharType="separate"/>
-      </w:r>
-      <w:r>
-        <w:rPr>
-          <w:rStyle w:val="Hyperlink"/>
-          <w:lang w:val="nl-NL"/>
-        </w:rPr>
-        <w:t>https://doi.org/10.1075/gest.8.3.02str</w:t>
-      </w:r>
-      <w:r>
-        <w:rPr>
-          <w:rStyle w:val="Hyperlink"/>
-        </w:rPr>
-        <w:fldChar w:fldCharType="end"/>
-      </w:r>
+      <w:hyperlink r:id="rId78">
+        <w:r>
+          <w:rPr>
+            <w:rStyle w:val="Hyperlink"/>
+            <w:lang w:val="nl-NL"/>
+          </w:rPr>
+          <w:t>https://doi.org/10.1075/gest.8.3.02str</w:t>
+        </w:r>
+      </w:hyperlink>
     </w:p>
     <w:p>
       <w:pPr>
@@ -9039,7 +8994,7 @@
         </w:rPr>
         <w:t xml:space="preserve"> </w:t>
       </w:r>
-      <w:hyperlink r:id="rId78" w:tgtFrame="_blank" w:history="1">
+      <w:hyperlink r:id="rId79" w:tgtFrame="_blank" w:history="1">
         <w:r>
           <w:rPr>
             <w:rFonts w:cs="Times New Roman"/>
@@ -9104,7 +9059,7 @@
       <w:r>
         <w:t xml:space="preserve">(5-6), 641–697. </w:t>
       </w:r>
-      <w:hyperlink r:id="rId79">
+      <w:hyperlink r:id="rId80">
         <w:r>
           <w:rPr>
             <w:rStyle w:val="Hyperlink"/>
@@ -9141,7 +9096,7 @@
       <w:r>
         <w:t xml:space="preserve">(8), 938–953. </w:t>
       </w:r>
-      <w:hyperlink r:id="rId80">
+      <w:hyperlink r:id="rId81">
         <w:r>
           <w:rPr>
             <w:rStyle w:val="Hyperlink"/>
@@ -9181,7 +9136,7 @@
       <w:r>
         <w:t xml:space="preserve">(3), 143–187. </w:t>
       </w:r>
-      <w:hyperlink r:id="rId81">
+      <w:hyperlink r:id="rId82">
         <w:r>
           <w:rPr>
             <w:rStyle w:val="Hyperlink"/>
@@ -9233,59 +9188,34 @@
         <w:t xml:space="preserve">, G. (2011). </w:t>
       </w:r>
       <w:r>
-        <w:t>Grounding Language Performance in the Anticipatory Dynamics of the Body</w:t>
-      </w:r>
-      <w:r>
-        <w:t xml:space="preserve">. </w:t>
+        <w:t xml:space="preserve">Grounding Language Performance in the Anticipatory Dynamics of the Body. </w:t>
       </w:r>
       <w:r>
         <w:rPr>
           <w:i/>
           <w:iCs/>
         </w:rPr>
-        <w:t>Ecological Psychology</w:t>
+        <w:t>Ecological Psychology,</w:t>
+      </w:r>
+      <w:r>
+        <w:t xml:space="preserve"> </w:t>
       </w:r>
       <w:r>
         <w:rPr>
           <w:i/>
           <w:iCs/>
         </w:rPr>
-        <w:t>,</w:t>
-      </w:r>
-      <w:r>
-        <w:t xml:space="preserve"> </w:t>
-      </w:r>
-      <w:r>
-        <w:rPr>
-          <w:i/>
-          <w:iCs/>
-        </w:rPr>
         <w:t>23</w:t>
       </w:r>
       <w:r>
-        <w:t xml:space="preserve">(3), </w:t>
-      </w:r>
-      <w:r>
-        <w:t xml:space="preserve">157–84. </w:t>
-      </w:r>
-      <w:hyperlink r:id="rId82" w:history="1">
+        <w:t xml:space="preserve">(3), 157–84. </w:t>
+      </w:r>
+      <w:hyperlink r:id="rId83" w:history="1">
         <w:r>
           <w:rPr>
             <w:rStyle w:val="Hyperlink"/>
           </w:rPr>
-          <w:t>https://doi.o</w:t>
-        </w:r>
-        <w:r>
-          <w:rPr>
-            <w:rStyle w:val="Hyperlink"/>
-          </w:rPr>
-          <w:t>r</w:t>
-        </w:r>
-        <w:r>
-          <w:rPr>
-            <w:rStyle w:val="Hyperlink"/>
-          </w:rPr>
-          <w:t>g/10.1080/10407413.2011.591262</w:t>
+          <w:t>https://doi.org/10.1080/10407413.2011.591262</w:t>
         </w:r>
       </w:hyperlink>
     </w:p>
@@ -9317,7 +9247,7 @@
       <w:r>
         <w:t xml:space="preserve">, 209–232. </w:t>
       </w:r>
-      <w:hyperlink r:id="rId83">
+      <w:hyperlink r:id="rId84">
         <w:r>
           <w:rPr>
             <w:rStyle w:val="Hyperlink"/>
@@ -9354,7 +9284,7 @@
       <w:r>
         <w:t xml:space="preserve">, 86–116. </w:t>
       </w:r>
-      <w:hyperlink r:id="rId84">
+      <w:hyperlink r:id="rId85">
         <w:r>
           <w:rPr>
             <w:rStyle w:val="Hyperlink"/>
@@ -9376,7 +9306,7 @@
       <w:r>
         <w:t xml:space="preserve">Winkelmann, R., Bombien, L., &amp; Scheffers, M. (2018). Wrassp: Interface to the ’ASSP’ Library (Version 0.1.8). Retrieved from </w:t>
       </w:r>
-      <w:hyperlink r:id="rId85">
+      <w:hyperlink r:id="rId86">
         <w:r>
           <w:rPr>
             <w:rStyle w:val="Hyperlink"/>
@@ -9413,7 +9343,7 @@
       <w:r>
         <w:t xml:space="preserve">, 232–245. </w:t>
       </w:r>
-      <w:hyperlink r:id="rId86">
+      <w:hyperlink r:id="rId87">
         <w:r>
           <w:rPr>
             <w:rStyle w:val="Hyperlink"/>
@@ -9425,9 +9355,9 @@
       <w:bookmarkEnd w:id="91"/>
     </w:p>
     <w:sectPr>
-      <w:headerReference w:type="even" r:id="rId87"/>
-      <w:headerReference w:type="default" r:id="rId88"/>
-      <w:headerReference w:type="first" r:id="rId89"/>
+      <w:headerReference w:type="even" r:id="rId88"/>
+      <w:headerReference w:type="default" r:id="rId89"/>
+      <w:headerReference w:type="first" r:id="rId90"/>
       <w:pgSz w:w="12240" w:h="15840"/>
       <w:pgMar w:top="1417" w:right="1417" w:bottom="1134" w:left="1417" w:header="720" w:footer="720" w:gutter="0"/>
       <w:lnNumType w:countBy="1" w:restart="continuous"/>
@@ -9496,6 +9426,11 @@
         <w:docPartUnique/>
       </w:docPartObj>
     </w:sdtPr>
+    <w:sdtEndPr>
+      <w:rPr>
+        <w:rStyle w:val="PageNumber"/>
+      </w:rPr>
+    </w:sdtEndPr>
     <w:sdtContent>
       <w:p>
         <w:pPr>
@@ -9548,6 +9483,11 @@
         <w:docPartUnique/>
       </w:docPartObj>
     </w:sdtPr>
+    <w:sdtEndPr>
+      <w:rPr>
+        <w:rStyle w:val="PageNumber"/>
+      </w:rPr>
+    </w:sdtEndPr>
     <w:sdtContent>
       <w:p>
         <w:pPr>
@@ -9619,6 +9559,11 @@
         <w:docPartUnique/>
       </w:docPartObj>
     </w:sdtPr>
+    <w:sdtEndPr>
+      <w:rPr>
+        <w:rStyle w:val="PageNumber"/>
+      </w:rPr>
+    </w:sdtEndPr>
     <w:sdtContent>
       <w:p>
         <w:pPr>
@@ -11064,6 +11009,7 @@
   <w:style w:type="character" w:default="1" w:styleId="DefaultParagraphFont">
     <w:name w:val="Default Paragraph Font"/>
     <w:uiPriority w:val="1"/>
+    <w:semiHidden/>
     <w:unhideWhenUsed/>
   </w:style>
   <w:style w:type="table" w:default="1" w:styleId="TableNormal">

</xml_diff>